<commit_message>
format layout of report
</commit_message>
<xml_diff>
--- a/client_documentation/20230904_Mr_Haulage_Fleet_Consulting.docx
+++ b/client_documentation/20230904_Mr_Haulage_Fleet_Consulting.docx
@@ -25,7 +25,7 @@
           <w:vertAlign w:val="subscript"/>
         </w:rPr>
         <w:drawing>
-          <wp:anchor distT="0" distB="0" distL="114300" distR="114300" simplePos="0" relativeHeight="251686912" behindDoc="0" locked="0" layoutInCell="1" allowOverlap="1" wp14:anchorId="72358193" wp14:editId="42AACD89">
+          <wp:anchor distT="0" distB="0" distL="114300" distR="114300" simplePos="0" relativeHeight="251686912" behindDoc="0" locked="0" layoutInCell="1" allowOverlap="1" wp14:anchorId="72358193" wp14:editId="62E1B4FA">
             <wp:simplePos x="0" y="0"/>
             <wp:positionH relativeFrom="column">
               <wp:posOffset>-463550</wp:posOffset>
@@ -963,31 +963,7 @@
         <w:pStyle w:val="NumberedBody"/>
       </w:pPr>
       <w:r>
-        <w:t xml:space="preserve">I hope this letter finds you well. I would like to extend my sincere gratitude for choosing </w:t>
-      </w:r>
-      <w:r>
-        <w:t>Techmodal</w:t>
-      </w:r>
-      <w:r>
-        <w:t xml:space="preserve"> as your preferred provider for fleet analysis </w:t>
-      </w:r>
-      <w:r>
-        <w:t>consulting</w:t>
-      </w:r>
-      <w:r>
-        <w:t xml:space="preserve">. It has been an </w:t>
-      </w:r>
-      <w:r>
-        <w:t>honour</w:t>
-      </w:r>
-      <w:r>
-        <w:t xml:space="preserve"> to collaborate with </w:t>
-      </w:r>
-      <w:r>
-        <w:t>Mr. Haulage Defence Couriers</w:t>
-      </w:r>
-      <w:r>
-        <w:t xml:space="preserve"> on this important project.</w:t>
+        <w:t>I hope this letter finds you well. I would like to extend my sincere gratitude for choosing Techmodal as your preferred provider for fleet analysis consulting. It has been an honour to collaborate with Mr. Haulage Defence Couriers on this important project.</w:t>
       </w:r>
     </w:p>
     <w:p>
@@ -995,13 +971,7 @@
         <w:pStyle w:val="NumberedBody"/>
       </w:pPr>
       <w:r>
-        <w:t>We understand that fleet analysis is a critical component for the success and optimi</w:t>
-      </w:r>
-      <w:r>
-        <w:t>s</w:t>
-      </w:r>
-      <w:r>
-        <w:t>ation of your business operations. Knowing that you have entrusted us with this responsibility is both humbling and motivating.</w:t>
+        <w:t>We understand that fleet analysis is a critical component for the success and optimisation of your business operations. Knowing that you have entrusted us with this responsibility is both humbling and motivating.</w:t>
       </w:r>
     </w:p>
     <w:p>
@@ -1009,16 +979,7 @@
         <w:pStyle w:val="NumberedBody"/>
       </w:pPr>
       <w:r>
-        <w:t>I am pleased to inform you that our team has completed the comprehensive fleet analysis for your company. Our findings indicate several opportunities for optimi</w:t>
-      </w:r>
-      <w:r>
-        <w:t>s</w:t>
-      </w:r>
-      <w:r>
-        <w:t xml:space="preserve">ation that could result in significant cost savings and operational efficiency. </w:t>
-      </w:r>
-      <w:r>
-        <w:t xml:space="preserve">Please see the full report below. </w:t>
+        <w:t xml:space="preserve">I am pleased to inform you that our team has completed the comprehensive fleet analysis for your company. Our findings indicate several opportunities for optimisation that could result in significant cost savings and operational efficiency. Please see the full report below. </w:t>
       </w:r>
     </w:p>
     <w:p>
@@ -1026,10 +987,7 @@
         <w:pStyle w:val="NumberedBody"/>
       </w:pPr>
       <w:r>
-        <w:t>We are confident that implementing these recommendations will bring about a marked improvement in your fleet operations. Our team is ready to assist you in the next steps to ensure the successful execution of these strategies</w:t>
-      </w:r>
-      <w:r>
-        <w:t xml:space="preserve"> &amp; aid with any further consulting or implementation of our recommendations. </w:t>
+        <w:t xml:space="preserve">We are confident that implementing these recommendations will bring about a marked improvement in your fleet operations. Our team is ready to assist you in the next steps to ensure the successful execution of these strategies &amp; aid with any further consulting or implementation of our recommendations. </w:t>
       </w:r>
     </w:p>
     <w:p>
@@ -1045,10 +1003,7 @@
         <w:pStyle w:val="NumberedBody"/>
       </w:pPr>
       <w:r>
-        <w:t>If you have any questions or would like to discuss our findings in more detail, please don't hesitate to contact me directly</w:t>
-      </w:r>
-      <w:r>
-        <w:t>.</w:t>
+        <w:t>If you have any questions or would like to discuss our findings in more detail, please don't hesitate to contact me directly.</w:t>
       </w:r>
     </w:p>
     <w:p>
@@ -2501,7 +2456,7 @@
           <w:noProof/>
         </w:rPr>
         <w:drawing>
-          <wp:anchor distT="0" distB="0" distL="114300" distR="114300" simplePos="0" relativeHeight="251691008" behindDoc="0" locked="0" layoutInCell="1" allowOverlap="1" wp14:anchorId="1122D208" wp14:editId="665CD172">
+          <wp:anchor distT="0" distB="0" distL="114300" distR="114300" simplePos="0" relativeHeight="251691008" behindDoc="0" locked="0" layoutInCell="1" allowOverlap="1" wp14:anchorId="1122D208" wp14:editId="5FEEAFF8">
             <wp:simplePos x="0" y="0"/>
             <wp:positionH relativeFrom="column">
               <wp:posOffset>2623608</wp:posOffset>
@@ -3193,13 +3148,26 @@
         <w:rPr>
           <w:b/>
           <w:bCs/>
-        </w:rPr>
-      </w:pPr>
-      <w:r>
+          <w:i/>
+          <w:iCs/>
+        </w:rPr>
+      </w:pPr>
+    </w:p>
+    <w:p>
+      <w:pPr>
+        <w:pStyle w:val="NumberedBody"/>
+        <w:spacing w:line="240" w:lineRule="auto"/>
         <w:rPr>
           <w:b/>
           <w:bCs/>
         </w:rPr>
+      </w:pPr>
+      <w:r>
+        <w:rPr>
+          <w:b/>
+          <w:bCs/>
+        </w:rPr>
+        <w:lastRenderedPageBreak/>
         <w:t>6. Data Analysis</w:t>
       </w:r>
     </w:p>
@@ -3217,7 +3185,6 @@
           <w:i/>
           <w:iCs/>
         </w:rPr>
-        <w:lastRenderedPageBreak/>
         <w:t>6.1 Time-Series Analysis</w:t>
       </w:r>
     </w:p>
@@ -3436,13 +3403,7 @@
         <w:ind w:left="284"/>
       </w:pPr>
       <w:r>
-        <w:t>PRIORITISING LARGE TRUCKS TO ALLOW FOR GROWTH</w:t>
-      </w:r>
-      <w:r>
-        <w:t xml:space="preserve"> | </w:t>
-      </w:r>
-      <w:r>
-        <w:t>By opting to purchase large trucks instead of small (in cases where you have surplus 1,2,3 small boxes - not enough to fill a large truck) you are allowing for growth of an extra small box &amp; giving yourself the flexibility to utilise the same vehicle for large or small boxes)</w:t>
+        <w:t>PRIORITISING LARGE TRUCKS TO ALLOW FOR GROWTH | By opting to purchase large trucks instead of small (in cases where you have surplus 1,2,3 small boxes - not enough to fill a large truck) you are allowing for growth of an extra small box &amp; giving yourself the flexibility to utilise the same vehicle for large or small boxes)</w:t>
       </w:r>
     </w:p>
     <w:p>
@@ -3470,13 +3431,7 @@
         <w:ind w:left="284"/>
       </w:pPr>
       <w:r>
-        <w:t>PRIORITISING SMALL TRUCKS TO MINIMISE CAPITAL EXPENDITURE</w:t>
-      </w:r>
-      <w:r>
-        <w:t xml:space="preserve"> | </w:t>
-      </w:r>
-      <w:r>
-        <w:t>Changing the function to increment small trucks more over large trucks (3 small boxes = 3 small trucks) only opting to increment by large truck when capacity (4 small boxes) is reached</w:t>
+        <w:t>PRIORITISING SMALL TRUCKS TO MINIMISE CAPITAL EXPENDITURE | Changing the function to increment small trucks more over large trucks (3 small boxes = 3 small trucks) only opting to increment by large truck when capacity (4 small boxes) is reached</w:t>
       </w:r>
     </w:p>
     <w:p>
@@ -3515,22 +3470,7 @@
           <w:b/>
           <w:bCs/>
         </w:rPr>
-        <w:lastRenderedPageBreak/>
-        <w:t xml:space="preserve">Option </w:t>
-      </w:r>
-      <w:r>
-        <w:rPr>
-          <w:b/>
-          <w:bCs/>
-        </w:rPr>
-        <w:t>3</w:t>
-      </w:r>
-      <w:r>
-        <w:rPr>
-          <w:b/>
-          <w:bCs/>
-        </w:rPr>
-        <w:t>:</w:t>
+        <w:t>Option 3:</w:t>
       </w:r>
     </w:p>
     <w:p>
@@ -3600,13 +3540,7 @@
         </w:drawing>
       </w:r>
       <w:r>
-        <w:t>SMALL TRUCKS DOING MORE TRIPS IN GREATER LONDON</w:t>
-      </w:r>
-      <w:r>
-        <w:t xml:space="preserve"> | </w:t>
-      </w:r>
-      <w:r>
-        <w:t>Given the average distance for deliveries in Greater London being 26.91 miles one-way (approximately 30 minutes), so one hour round trip, with one hour loading time per delivery, a driver should be able to reload a small van approximately 3 times per working day easily (6 hours total) for deliveries in Greater London only. The expenditure you currently pay is a daily rate per driver &amp; a daily rate per fuel, so you should maximise on your assets if possible. This would bring the number of small trucks needed down.</w:t>
+        <w:t>SMALL TRUCKS DOING MORE TRIPS IN GREATER LONDON | Given the average distance for deliveries in Greater London being 26.91 miles one-way (approximately 30 minutes), so one hour round trip, with one hour loading time per delivery, a driver should be able to reload a small van approximately 3 times per working day easily (6 hours total) for deliveries in Greater London only. The expenditure you currently pay is a daily rate per driver &amp; a daily rate per fuel, so you should maximise on your assets if possible. This would bring the number of small trucks needed down.</w:t>
       </w:r>
     </w:p>
     <w:p>
@@ -3657,16 +3591,7 @@
           <w:sz w:val="14"/>
           <w:szCs w:val="14"/>
         </w:rPr>
-        <w:t xml:space="preserve">Appendices C | </w:t>
-      </w:r>
-      <w:r>
-        <w:rPr>
-          <w:rFonts w:cs="Open Sans"/>
-          <w:color w:val="2A3140"/>
-          <w:sz w:val="14"/>
-          <w:szCs w:val="14"/>
-        </w:rPr>
-        <w:t xml:space="preserve">Figure 3: Average Delivery Distance by Region </w:t>
+        <w:t xml:space="preserve">Appendices C | Figure 3: Average Delivery Distance by Region </w:t>
       </w:r>
       <w:r>
         <w:rPr>
@@ -3695,21 +3620,7 @@
           <w:b/>
           <w:bCs/>
         </w:rPr>
-        <w:t xml:space="preserve">Option </w:t>
-      </w:r>
-      <w:r>
-        <w:rPr>
-          <w:b/>
-          <w:bCs/>
-        </w:rPr>
-        <w:t>4</w:t>
-      </w:r>
-      <w:r>
-        <w:rPr>
-          <w:b/>
-          <w:bCs/>
-        </w:rPr>
-        <w:t>:</w:t>
+        <w:t>Option 4:</w:t>
       </w:r>
     </w:p>
     <w:p>
@@ -3719,16 +3630,7 @@
         <w:ind w:left="284"/>
       </w:pPr>
       <w:r>
-        <w:t>COMBINES OPTION 1 &amp; 3 ABOVE</w:t>
-      </w:r>
-      <w:r>
-        <w:t xml:space="preserve"> | </w:t>
-      </w:r>
-      <w:r>
-        <w:t>Combining both opting for large trucks to delivery 3 small boxes to the same region per day AND small trucks in Greater London doing 3 trips per day</w:t>
-      </w:r>
-      <w:r>
-        <w:t>.</w:t>
+        <w:t>COMBINES OPTION 1 &amp; 3 ABOVE | Combining both opting for large trucks to delivery 3 small boxes to the same region per day AND small trucks in Greater London doing 3 trips per day.</w:t>
       </w:r>
     </w:p>
     <w:p>
@@ -3845,7 +3747,6 @@
           <w:i/>
           <w:iCs/>
         </w:rPr>
-        <w:lastRenderedPageBreak/>
         <w:t xml:space="preserve">6.3 Capacity Planning </w:t>
       </w:r>
       <w:r>
@@ -3973,78 +3874,90 @@
           <w:iCs/>
           <w:sz w:val="18"/>
         </w:rPr>
-        <w:t>“</w:t>
-      </w:r>
-      <w:r>
+        <w:t>“Option 4 presents a hybrid strategy that aims to blend the strengths of both Options 1 and 3. According to the boxplot data, a typical day under this option would require 2 small trucks and likely 1 large truck. The IQR for both small and large trucks (1 - 3 and 0 - 1, respectively) aligns well with this, suggesting that most operational needs can be met with a relatively consistent and small fleet.</w:t>
+      </w:r>
+    </w:p>
+    <w:p>
+      <w:pPr>
+        <w:tabs>
+          <w:tab w:val="left" w:pos="940"/>
+          <w:tab w:val="left" w:pos="1440"/>
+        </w:tabs>
+        <w:autoSpaceDE w:val="0"/>
+        <w:autoSpaceDN w:val="0"/>
+        <w:adjustRightInd w:val="0"/>
+        <w:spacing w:before="0" w:after="0" w:line="240" w:lineRule="auto"/>
+        <w:jc w:val="right"/>
+        <w:rPr>
+          <w:rFonts w:cs="Open Sans"/>
+          <w:i/>
+          <w:iCs/>
+          <w:color w:val="2A3140"/>
+          <w:sz w:val="14"/>
+          <w:szCs w:val="14"/>
+        </w:rPr>
+      </w:pPr>
+      <w:r>
+        <w:rPr>
+          <w:rFonts w:cs="Open Sans"/>
+          <w:color w:val="2A3140"/>
+          <w:sz w:val="14"/>
+          <w:szCs w:val="14"/>
+        </w:rPr>
+        <w:t xml:space="preserve">Appendices D Figure 10: Boxplots for Option 4 </w:t>
+      </w:r>
+      <w:r>
+        <w:rPr>
+          <w:rFonts w:cs="Open Sans"/>
+          <w:i/>
+          <w:iCs/>
+          <w:color w:val="2A3140"/>
+          <w:sz w:val="14"/>
+          <w:szCs w:val="14"/>
+        </w:rPr>
+        <w:t>(fig10_boxplots_option4.png)</w:t>
+      </w:r>
+    </w:p>
+    <w:p>
+      <w:pPr>
+        <w:tabs>
+          <w:tab w:val="left" w:pos="940"/>
+          <w:tab w:val="left" w:pos="1440"/>
+        </w:tabs>
+        <w:autoSpaceDE w:val="0"/>
+        <w:autoSpaceDN w:val="0"/>
+        <w:adjustRightInd w:val="0"/>
+        <w:spacing w:before="0" w:after="0" w:line="240" w:lineRule="auto"/>
+        <w:jc w:val="right"/>
+        <w:rPr>
+          <w:rFonts w:cs="Open Sans"/>
+          <w:i/>
+          <w:iCs/>
+          <w:color w:val="2A3140"/>
+          <w:sz w:val="14"/>
+          <w:szCs w:val="14"/>
+        </w:rPr>
+      </w:pPr>
+    </w:p>
+    <w:p>
+      <w:pPr>
+        <w:pStyle w:val="NumberedBody"/>
+        <w:spacing w:line="240" w:lineRule="auto"/>
+        <w:ind w:left="284"/>
         <w:rPr>
           <w:i/>
           <w:iCs/>
           <w:sz w:val="18"/>
         </w:rPr>
-        <w:t>Option 4 presents a hybrid strategy that aims to blend the strengths of both Options 1 and 3. According to the boxplot data, a typical day under this option would require 2 small trucks and likely 1 large truck. The IQR for both small and large trucks (1 - 3 and 0 - 1, respectively) aligns well with this, suggesting that most operational needs can be met with a relatively consistent and small fleet.</w:t>
-      </w:r>
-    </w:p>
-    <w:p>
-      <w:pPr>
-        <w:tabs>
-          <w:tab w:val="left" w:pos="940"/>
-          <w:tab w:val="left" w:pos="1440"/>
-        </w:tabs>
-        <w:autoSpaceDE w:val="0"/>
-        <w:autoSpaceDN w:val="0"/>
-        <w:adjustRightInd w:val="0"/>
-        <w:spacing w:before="0" w:after="0" w:line="240" w:lineRule="auto"/>
-        <w:jc w:val="right"/>
-        <w:rPr>
-          <w:rFonts w:cs="Open Sans"/>
+      </w:pPr>
+      <w:r>
+        <w:rPr>
           <w:i/>
           <w:iCs/>
-          <w:color w:val="2A3140"/>
-          <w:sz w:val="14"/>
-          <w:szCs w:val="14"/>
-        </w:rPr>
-      </w:pPr>
-      <w:r>
-        <w:rPr>
-          <w:rFonts w:cs="Open Sans"/>
-          <w:color w:val="2A3140"/>
-          <w:sz w:val="14"/>
-          <w:szCs w:val="14"/>
-        </w:rPr>
-        <w:t xml:space="preserve">Appendices D Figure 10: Boxplots for Option 4 </w:t>
-      </w:r>
-      <w:r>
-        <w:rPr>
-          <w:rFonts w:cs="Open Sans"/>
-          <w:i/>
-          <w:iCs/>
-          <w:color w:val="2A3140"/>
-          <w:sz w:val="14"/>
-          <w:szCs w:val="14"/>
-        </w:rPr>
-        <w:t>(fig10_boxplots_option4.png)</w:t>
-      </w:r>
-    </w:p>
-    <w:p>
-      <w:pPr>
-        <w:tabs>
-          <w:tab w:val="left" w:pos="940"/>
-          <w:tab w:val="left" w:pos="1440"/>
-        </w:tabs>
-        <w:autoSpaceDE w:val="0"/>
-        <w:autoSpaceDN w:val="0"/>
-        <w:adjustRightInd w:val="0"/>
-        <w:spacing w:before="0" w:after="0" w:line="240" w:lineRule="auto"/>
-        <w:jc w:val="right"/>
-        <w:rPr>
-          <w:rFonts w:cs="Open Sans"/>
-          <w:i/>
-          <w:iCs/>
-          <w:color w:val="2A3140"/>
-          <w:sz w:val="14"/>
-          <w:szCs w:val="14"/>
-        </w:rPr>
-      </w:pPr>
+          <w:sz w:val="18"/>
+        </w:rPr>
+        <w:t>The consistency in demand for small trucks, as indicated by the absence of extreme outliers, allows for effective planning of multiple trips within Greater London, just as in Option 3. For large trucks, the outliers at 3 - 5, although rare, will require contingency planning. However, the overall predictability in large truck demand makes the operational planning more straightforward, much like in Option 1.</w:t>
+      </w:r>
     </w:p>
     <w:p>
       <w:pPr>
@@ -4063,62 +3976,26 @@
           <w:iCs/>
           <w:sz w:val="18"/>
         </w:rPr>
-        <w:t>T</w:t>
-      </w:r>
-      <w:r>
+        <w:t>In summary, Option 4 appears to be a robust and flexible strategy, marrying the benefits of Options 1 and 3. It enables Mr. Haulage to capitalize on the flexibility and efficiency of using large trucks for multiple small box deliveries while also optimising small truck use for Greater London deliveries. This could potentially offer the best of both worlds, making it a strong choice for a balanced, cost-effective, and growth-oriented operational plan.”</w:t>
+      </w:r>
+    </w:p>
+    <w:p>
+      <w:pPr>
+        <w:pStyle w:val="NumberedBody"/>
+        <w:spacing w:line="240" w:lineRule="auto"/>
+        <w:ind w:left="284"/>
         <w:rPr>
           <w:i/>
           <w:iCs/>
           <w:sz w:val="18"/>
         </w:rPr>
-        <w:t>he consistency in demand for small trucks, as indicated by the absence of extreme outliers, allows for effective planning of multiple trips within Greater London, just as in Option 3. For large trucks, the outliers at 3 - 5, although rare, will require contingency planning. However, the overall predictability in large truck demand makes the operational planning more straightforward, much like in Option 1.</w:t>
-      </w:r>
+      </w:pPr>
     </w:p>
     <w:p>
       <w:pPr>
         <w:pStyle w:val="NumberedBody"/>
         <w:spacing w:line="240" w:lineRule="auto"/>
         <w:ind w:left="284"/>
-        <w:rPr>
-          <w:i/>
-          <w:iCs/>
-          <w:sz w:val="18"/>
-        </w:rPr>
-      </w:pPr>
-      <w:r>
-        <w:rPr>
-          <w:i/>
-          <w:iCs/>
-          <w:sz w:val="18"/>
-        </w:rPr>
-        <w:t>In summary, Option 4 appears to be a robust and flexible strategy, marrying the benefits of Options 1 and 3. It enables Mr. Haulage to capitalize on the flexibility and efficiency of using large trucks for multiple small box deliveries while also optimising small truck use for Greater London deliveries. This could potentially offer the best of both worlds, making it a strong choice for a balanced, cost-effective, and growth-oriented operational plan.</w:t>
-      </w:r>
-      <w:r>
-        <w:rPr>
-          <w:i/>
-          <w:iCs/>
-          <w:sz w:val="18"/>
-        </w:rPr>
-        <w:t>”</w:t>
-      </w:r>
-    </w:p>
-    <w:p>
-      <w:pPr>
-        <w:pStyle w:val="NumberedBody"/>
-        <w:spacing w:line="240" w:lineRule="auto"/>
-        <w:ind w:left="284"/>
-        <w:rPr>
-          <w:i/>
-          <w:iCs/>
-          <w:sz w:val="18"/>
-        </w:rPr>
-      </w:pPr>
-    </w:p>
-    <w:p>
-      <w:pPr>
-        <w:pStyle w:val="NumberedBody"/>
-        <w:spacing w:line="240" w:lineRule="auto"/>
-        <w:ind w:left="284"/>
       </w:pPr>
       <w:r>
         <w:t xml:space="preserve">Box plots were used to understand the spread and outliers in the number of trucks required for different operational options. The </w:t>
@@ -4193,16 +4070,6 @@
         <w:rPr>
           <w:rFonts w:cs="Open Sans"/>
           <w:color w:val="2A3140"/>
-        </w:rPr>
-      </w:pPr>
-    </w:p>
-    <w:p>
-      <w:pPr>
-        <w:pStyle w:val="NumberedBody"/>
-        <w:spacing w:line="240" w:lineRule="auto"/>
-        <w:rPr>
-          <w:b/>
-          <w:bCs/>
         </w:rPr>
       </w:pPr>
     </w:p>
@@ -4571,19 +4438,7 @@
         <w:rPr>
           <w:color w:val="000000" w:themeColor="text1"/>
         </w:rPr>
-        <w:t>Implement a dynamic scheduling system to maximize truck utili</w:t>
-      </w:r>
-      <w:r>
-        <w:rPr>
-          <w:color w:val="000000" w:themeColor="text1"/>
-        </w:rPr>
-        <w:t>s</w:t>
-      </w:r>
-      <w:r>
-        <w:rPr>
-          <w:color w:val="000000" w:themeColor="text1"/>
-        </w:rPr>
-        <w:t>ation.</w:t>
+        <w:t>Implement a dynamic scheduling system to maximize truck utilisation.</w:t>
       </w:r>
       <w:r>
         <w:rPr>
@@ -4884,21 +4739,7 @@
           <w:i/>
           <w:iCs/>
         </w:rPr>
-        <w:t xml:space="preserve"> are pertaining to the single </w:t>
-      </w:r>
-      <w:r>
-        <w:rPr>
-          <w:i/>
-          <w:iCs/>
-        </w:rPr>
-        <w:t>defence</w:t>
-      </w:r>
-      <w:r>
-        <w:rPr>
-          <w:i/>
-          <w:iCs/>
-        </w:rPr>
-        <w:t xml:space="preserve"> contract in question</w:t>
+        <w:t xml:space="preserve"> are pertaining to the single defence contract in question</w:t>
       </w:r>
       <w:r>
         <w:rPr>
@@ -5102,13 +4943,7 @@
         <w:spacing w:before="0" w:after="0" w:line="240" w:lineRule="auto"/>
       </w:pPr>
       <w:r>
-        <w:t>Utili</w:t>
-      </w:r>
-      <w:r>
-        <w:t>s</w:t>
-      </w:r>
-      <w:r>
-        <w:t>ation of trucks for other contracts</w:t>
+        <w:t>Utilisation of trucks for other contracts</w:t>
       </w:r>
     </w:p>
     <w:p>
@@ -5152,13 +4987,7 @@
         <w:spacing w:before="0" w:after="0" w:line="240" w:lineRule="auto"/>
       </w:pPr>
       <w:r>
-        <w:t>Availability of additional data for the defen</w:t>
-      </w:r>
-      <w:r>
-        <w:t>c</w:t>
-      </w:r>
-      <w:r>
-        <w:t>e contract</w:t>
+        <w:t>Availability of additional data for the defence contract</w:t>
       </w:r>
     </w:p>
     <w:p>
@@ -5228,13 +5057,7 @@
         <w:spacing w:before="0" w:after="0" w:line="240" w:lineRule="auto"/>
       </w:pPr>
       <w:r>
-        <w:t>Continuation and renewal likelihood of the defen</w:t>
-      </w:r>
-      <w:r>
-        <w:t>c</w:t>
-      </w:r>
-      <w:r>
-        <w:t>e contract</w:t>
+        <w:t>Continuation and renewal likelihood of the defence contract</w:t>
       </w:r>
     </w:p>
     <w:p>
@@ -5567,16 +5390,7 @@
           <w:iCs/>
           <w:color w:val="2A3140"/>
         </w:rPr>
-        <w:t>Appendix C: Analysis by Regio</w:t>
-      </w:r>
-      <w:r>
-        <w:rPr>
-          <w:rFonts w:cs="Open Sans"/>
-          <w:i/>
-          <w:iCs/>
-          <w:color w:val="2A3140"/>
-        </w:rPr>
-        <w:t>n</w:t>
+        <w:t>Appendix C: Analysis by Region</w:t>
       </w:r>
     </w:p>
     <w:p>
@@ -18642,6 +18456,7 @@
     <w:rsid w:val="00790F90"/>
     <w:rsid w:val="007D66DF"/>
     <w:rsid w:val="00904C99"/>
+    <w:rsid w:val="009F6C2D"/>
     <w:rsid w:val="00FE3E12"/>
   </w:rsids>
   <m:mathPr>
@@ -19384,33 +19199,6 @@
 </file>
 
 <file path=customXml/item3.xml><?xml version="1.0" encoding="utf-8"?>
-<b:Sources xmlns:b="http://schemas.openxmlformats.org/officeDocument/2006/bibliography" xmlns="http://schemas.openxmlformats.org/officeDocument/2006/bibliography" SelectedStyle="\APASixthEditionOfficeOnline.xsl" StyleName="APA" Version="6"/>
-</file>
-
-<file path=customXml/item4.xml><?xml version="1.0" encoding="utf-8"?>
-<?mso-contentType ?>
-<spe:Receivers xmlns:spe="http://schemas.microsoft.com/sharepoint/events"/>
-</file>
-
-<file path=customXml/item5.xml><?xml version="1.0" encoding="utf-8"?>
-<p:properties xmlns:p="http://schemas.microsoft.com/office/2006/metadata/properties" xmlns:xsi="http://www.w3.org/2001/XMLSchema-instance" xmlns:pc="http://schemas.microsoft.com/office/infopath/2007/PartnerControls">
-  <documentManagement>
-    <SharedWithUsers xmlns="ac3ab685-7aba-413c-b070-ae8d815a4a8a">
-      <UserInfo>
-        <DisplayName/>
-        <AccountId xsi:nil="true"/>
-        <AccountType/>
-      </UserInfo>
-    </SharedWithUsers>
-    <Pic xmlns="c2524f59-cf5b-430b-a0bb-9690c39582ad">
-      <Url xsi:nil="true"/>
-      <Description xsi:nil="true"/>
-    </Pic>
-  </documentManagement>
-</p:properties>
-</file>
-
-<file path=customXml/item6.xml><?xml version="1.0" encoding="utf-8"?>
 <ct:contentTypeSchema xmlns:ct="http://schemas.microsoft.com/office/2006/metadata/contentType" xmlns:ma="http://schemas.microsoft.com/office/2006/metadata/properties/metaAttributes" ct:_="" ma:_="" ma:contentTypeName="Document" ma:contentTypeID="0x0101003687C1D7D48E2D4BB115E80489016080" ma:contentTypeVersion="9" ma:contentTypeDescription="Create a new document." ma:contentTypeScope="" ma:versionID="b75d3a545c6c0d500b58a9498ddd25df">
   <xsd:schema xmlns:xsd="http://www.w3.org/2001/XMLSchema" xmlns:xs="http://www.w3.org/2001/XMLSchema" xmlns:p="http://schemas.microsoft.com/office/2006/metadata/properties" xmlns:ns2="ac3ab685-7aba-413c-b070-ae8d815a4a8a" xmlns:ns3="c2524f59-cf5b-430b-a0bb-9690c39582ad" targetNamespace="http://schemas.microsoft.com/office/2006/metadata/properties" ma:root="true" ma:fieldsID="47b1f8dc04cced450b659edd55568f4c" ns2:_="" ns3:_="">
     <xsd:import namespace="ac3ab685-7aba-413c-b070-ae8d815a4a8a"/>
@@ -19639,6 +19427,33 @@
 </ct:contentTypeSchema>
 </file>
 
+<file path=customXml/item4.xml><?xml version="1.0" encoding="utf-8"?>
+<p:properties xmlns:p="http://schemas.microsoft.com/office/2006/metadata/properties" xmlns:xsi="http://www.w3.org/2001/XMLSchema-instance" xmlns:pc="http://schemas.microsoft.com/office/infopath/2007/PartnerControls">
+  <documentManagement>
+    <SharedWithUsers xmlns="ac3ab685-7aba-413c-b070-ae8d815a4a8a">
+      <UserInfo>
+        <DisplayName/>
+        <AccountId xsi:nil="true"/>
+        <AccountType/>
+      </UserInfo>
+    </SharedWithUsers>
+    <Pic xmlns="c2524f59-cf5b-430b-a0bb-9690c39582ad">
+      <Url xsi:nil="true"/>
+      <Description xsi:nil="true"/>
+    </Pic>
+  </documentManagement>
+</p:properties>
+</file>
+
+<file path=customXml/item5.xml><?xml version="1.0" encoding="utf-8"?>
+<?mso-contentType ?>
+<spe:Receivers xmlns:spe="http://schemas.microsoft.com/sharepoint/events"/>
+</file>
+
+<file path=customXml/item6.xml><?xml version="1.0" encoding="utf-8"?>
+<b:Sources xmlns:b="http://schemas.openxmlformats.org/officeDocument/2006/bibliography" xmlns="http://schemas.openxmlformats.org/officeDocument/2006/bibliography" SelectedStyle="\APASixthEditionOfficeOnline.xsl" StyleName="APA" Version="6"/>
+</file>
+
 <file path=customXml/itemProps1.xml><?xml version="1.0" encoding="utf-8"?>
 <ds:datastoreItem xmlns:ds="http://schemas.openxmlformats.org/officeDocument/2006/customXml" ds:itemID="{55AF091B-3C7A-41E3-B477-F2FDAA23CFDA}">
   <ds:schemaRefs>
@@ -19656,33 +19471,6 @@
 </file>
 
 <file path=customXml/itemProps3.xml><?xml version="1.0" encoding="utf-8"?>
-<ds:datastoreItem xmlns:ds="http://schemas.openxmlformats.org/officeDocument/2006/customXml" ds:itemID="{84C96C97-F0AD-4C76-B5BB-312D8FA9B7F5}">
-  <ds:schemaRefs>
-    <ds:schemaRef ds:uri="http://schemas.openxmlformats.org/officeDocument/2006/bibliography"/>
-  </ds:schemaRefs>
-</ds:datastoreItem>
-</file>
-
-<file path=customXml/itemProps4.xml><?xml version="1.0" encoding="utf-8"?>
-<ds:datastoreItem xmlns:ds="http://schemas.openxmlformats.org/officeDocument/2006/customXml" ds:itemID="{1D8AA7CD-72D6-47EC-98AA-FEBDE598082E}">
-  <ds:schemaRefs>
-    <ds:schemaRef ds:uri="http://schemas.microsoft.com/sharepoint/events"/>
-  </ds:schemaRefs>
-</ds:datastoreItem>
-</file>
-
-<file path=customXml/itemProps5.xml><?xml version="1.0" encoding="utf-8"?>
-<ds:datastoreItem xmlns:ds="http://schemas.openxmlformats.org/officeDocument/2006/customXml" ds:itemID="{D14AA63F-DED0-459A-BA0D-E0962C0DB96A}">
-  <ds:schemaRefs>
-    <ds:schemaRef ds:uri="http://schemas.microsoft.com/office/2006/metadata/properties"/>
-    <ds:schemaRef ds:uri="http://schemas.microsoft.com/office/infopath/2007/PartnerControls"/>
-    <ds:schemaRef ds:uri="ac3ab685-7aba-413c-b070-ae8d815a4a8a"/>
-    <ds:schemaRef ds:uri="c2524f59-cf5b-430b-a0bb-9690c39582ad"/>
-  </ds:schemaRefs>
-</ds:datastoreItem>
-</file>
-
-<file path=customXml/itemProps6.xml><?xml version="1.0" encoding="utf-8"?>
 <ds:datastoreItem xmlns:ds="http://schemas.openxmlformats.org/officeDocument/2006/customXml" ds:itemID="{20967A1E-EE58-420F-8531-0E301112CF7F}">
   <ds:schemaRefs>
     <ds:schemaRef ds:uri="http://schemas.microsoft.com/office/2006/metadata/contentType"/>
@@ -19699,4 +19487,31 @@
     <ds:schemaRef ds:uri="http://schemas.microsoft.com/internal/obd"/>
   </ds:schemaRefs>
 </ds:datastoreItem>
+</file>
+
+<file path=customXml/itemProps4.xml><?xml version="1.0" encoding="utf-8"?>
+<ds:datastoreItem xmlns:ds="http://schemas.openxmlformats.org/officeDocument/2006/customXml" ds:itemID="{D14AA63F-DED0-459A-BA0D-E0962C0DB96A}">
+  <ds:schemaRefs>
+    <ds:schemaRef ds:uri="http://schemas.microsoft.com/office/2006/metadata/properties"/>
+    <ds:schemaRef ds:uri="http://schemas.microsoft.com/office/infopath/2007/PartnerControls"/>
+    <ds:schemaRef ds:uri="ac3ab685-7aba-413c-b070-ae8d815a4a8a"/>
+    <ds:schemaRef ds:uri="c2524f59-cf5b-430b-a0bb-9690c39582ad"/>
+  </ds:schemaRefs>
+</ds:datastoreItem>
+</file>
+
+<file path=customXml/itemProps5.xml><?xml version="1.0" encoding="utf-8"?>
+<ds:datastoreItem xmlns:ds="http://schemas.openxmlformats.org/officeDocument/2006/customXml" ds:itemID="{1D8AA7CD-72D6-47EC-98AA-FEBDE598082E}">
+  <ds:schemaRefs>
+    <ds:schemaRef ds:uri="http://schemas.microsoft.com/sharepoint/events"/>
+  </ds:schemaRefs>
+</ds:datastoreItem>
+</file>
+
+<file path=customXml/itemProps6.xml><?xml version="1.0" encoding="utf-8"?>
+<ds:datastoreItem xmlns:ds="http://schemas.openxmlformats.org/officeDocument/2006/customXml" ds:itemID="{84C96C97-F0AD-4C76-B5BB-312D8FA9B7F5}">
+  <ds:schemaRefs>
+    <ds:schemaRef ds:uri="http://schemas.openxmlformats.org/officeDocument/2006/bibliography"/>
+  </ds:schemaRefs>
+</ds:datastoreItem>
 </file>
</xml_diff>